<commit_message>
last changes I hope
</commit_message>
<xml_diff>
--- a/Web.CW1.00010863.docx
+++ b/Web.CW1.00010863.docx
@@ -1197,11 +1197,23 @@
             <w:pPr>
               <w:spacing w:line="240" w:lineRule="auto"/>
               <w:rPr>
-                <w:rFonts w:eastAsia="Times New Roman"/>
-                <w:sz w:val="24"/>
-                <w:szCs w:val="24"/>
+                <w:rFonts w:hint="default" w:eastAsia="Times New Roman"/>
+                <w:sz w:val="24"/>
+                <w:szCs w:val="24"/>
+                <w:lang w:val="en-US"/>
               </w:rPr>
             </w:pPr>
+            <w:r>
+              <w:rPr>
+                <w:rFonts w:hint="default" w:eastAsia="Times New Roman"/>
+                <w:sz w:val="24"/>
+                <w:szCs w:val="24"/>
+                <w:lang w:val="en-US"/>
+              </w:rPr>
+              <w:t>1049</w:t>
+            </w:r>
+            <w:bookmarkStart w:id="0" w:name="_GoBack"/>
+            <w:bookmarkEnd w:id="0"/>
           </w:p>
         </w:tc>
         <w:tc>
@@ -2009,16 +2021,7 @@
           <w:szCs w:val="22"/>
           <w:lang w:val="en-US"/>
         </w:rPr>
-        <w:t xml:space="preserve">Portfolio website is intended to showcase abilities and expertise of a web developer or other related job professional and/or to earn on affiliate program.  </w:t>
-      </w:r>
-      <w:r>
-        <w:rPr>
-          <w:rFonts w:hint="default" w:ascii="Calibri" w:hAnsi="Calibri" w:cs="Calibri"/>
-          <w:sz w:val="22"/>
-          <w:szCs w:val="22"/>
-          <w:lang w:val="en-US"/>
-        </w:rPr>
-        <w:t xml:space="preserve">According to </w:t>
+        <w:t xml:space="preserve">Portfolio website is intended to showcase abilities and expertise of a web developer or other related job professional and/or to earn on affiliate program.  According to </w:t>
       </w:r>
       <w:r>
         <w:rPr>
@@ -2260,6 +2263,7 @@
     <w:p>
       <w:pPr>
         <w:numPr>
+          <w:ilvl w:val="0"/>
           <w:numId w:val="0"/>
         </w:numPr>
         <w:spacing w:line="480" w:lineRule="auto"/>
@@ -2321,6 +2325,7 @@
     <w:p>
       <w:pPr>
         <w:numPr>
+          <w:ilvl w:val="0"/>
           <w:numId w:val="0"/>
         </w:numPr>
         <w:spacing w:line="480" w:lineRule="auto"/>
@@ -2355,6 +2360,7 @@
     <w:p>
       <w:pPr>
         <w:numPr>
+          <w:ilvl w:val="0"/>
           <w:numId w:val="0"/>
         </w:numPr>
         <w:spacing w:line="480" w:lineRule="auto"/>
@@ -2382,21 +2388,7 @@
           <w:shd w:val="clear" w:fill="FFFFFF"/>
           <w:lang w:val="en-US"/>
         </w:rPr>
-        <w:t>Home page is designed to serve as overview of the developer expertise, experience, partially review of works and some blog material. First section with flexbox display consists of three divs, two of which represents general information about the developer and on with round border holds image oh her.  Buttons were created using shadows to give neumorphic form and when hovered inner shadow is applied. Services part, also flexbox display, consists of 4 divs with h1 text. The spacing behind flexbox usage is the ease of control of the element position, size and</w:t>
-      </w:r>
-      <w:r>
-        <w:rPr>
-          <w:rFonts w:hint="default" w:ascii="Calibri" w:hAnsi="Calibri" w:eastAsia="SimSun" w:cs="Calibri"/>
-          <w:i w:val="0"/>
-          <w:caps w:val="0"/>
-          <w:color w:val="000000"/>
-          <w:spacing w:val="0"/>
-          <w:sz w:val="22"/>
-          <w:szCs w:val="22"/>
-          <w:shd w:val="clear" w:fill="FFFFFF"/>
-          <w:lang w:val="en-US"/>
-        </w:rPr>
-        <w:t xml:space="preserve"> spacing relative to their parents elements and each other. The next section education &amp; skills is also used with flexbox and divided into 2 divs, skill elements HTML, CSS, JAVASCRIPT and FIGMA are created and forward fill animation is applied with before and after pseudo </w:t>
+        <w:t xml:space="preserve">Home page is designed to serve as overview of the developer expertise, experience, partially review of works and some blog material. First section with flexbox display consists of three divs, two of which represents general information about the developer and on with round border holds image oh her.  Buttons were created using shadows to give neumorphic form and when hovered inner shadow is applied. Services part, also flexbox display, consists of 4 divs with h1 text. The spacing behind flexbox usage is the ease of control of the element position, size and spacing relative to their parents elements and each other. The next section education &amp; skills is also used with flexbox and divided into 2 divs, skill elements HTML, CSS, JAVASCRIPT and FIGMA are created and forward fill animation is applied with before and after pseudo </w:t>
       </w:r>
       <w:r>
         <w:rPr>
@@ -2415,6 +2407,7 @@
     <w:p>
       <w:pPr>
         <w:numPr>
+          <w:ilvl w:val="0"/>
           <w:numId w:val="0"/>
         </w:numPr>
         <w:spacing w:line="480" w:lineRule="auto"/>
@@ -2447,6 +2440,7 @@
     <w:p>
       <w:pPr>
         <w:numPr>
+          <w:ilvl w:val="0"/>
           <w:numId w:val="0"/>
         </w:numPr>
         <w:spacing w:line="480" w:lineRule="auto"/>
@@ -2479,6 +2473,7 @@
     <w:p>
       <w:pPr>
         <w:numPr>
+          <w:ilvl w:val="0"/>
           <w:numId w:val="0"/>
         </w:numPr>
         <w:spacing w:line="480" w:lineRule="auto"/>
@@ -2511,6 +2506,7 @@
     <w:p>
       <w:pPr>
         <w:numPr>
+          <w:ilvl w:val="0"/>
           <w:numId w:val="0"/>
         </w:numPr>
         <w:spacing w:line="480" w:lineRule="auto"/>
@@ -2543,6 +2539,7 @@
     <w:p>
       <w:pPr>
         <w:numPr>
+          <w:ilvl w:val="0"/>
           <w:numId w:val="0"/>
         </w:numPr>
         <w:spacing w:line="480" w:lineRule="auto"/>
@@ -2575,6 +2572,7 @@
     <w:p>
       <w:pPr>
         <w:numPr>
+          <w:ilvl w:val="0"/>
           <w:numId w:val="0"/>
         </w:numPr>
         <w:spacing w:line="480" w:lineRule="auto"/>
@@ -2607,6 +2605,7 @@
     <w:p>
       <w:pPr>
         <w:numPr>
+          <w:ilvl w:val="0"/>
           <w:numId w:val="0"/>
         </w:numPr>
         <w:spacing w:line="480" w:lineRule="auto"/>
@@ -2639,6 +2638,7 @@
     <w:p>
       <w:pPr>
         <w:numPr>
+          <w:ilvl w:val="0"/>
           <w:numId w:val="0"/>
         </w:numPr>
         <w:spacing w:line="480" w:lineRule="auto"/>
@@ -2671,6 +2671,7 @@
     <w:p>
       <w:pPr>
         <w:numPr>
+          <w:ilvl w:val="0"/>
           <w:numId w:val="0"/>
         </w:numPr>
         <w:spacing w:line="480" w:lineRule="auto"/>
@@ -2703,6 +2704,7 @@
     <w:p>
       <w:pPr>
         <w:numPr>
+          <w:ilvl w:val="0"/>
           <w:numId w:val="0"/>
         </w:numPr>
         <w:spacing w:line="480" w:lineRule="auto"/>
@@ -2735,6 +2737,7 @@
     <w:p>
       <w:pPr>
         <w:numPr>
+          <w:ilvl w:val="0"/>
           <w:numId w:val="0"/>
         </w:numPr>
         <w:spacing w:line="480" w:lineRule="auto"/>
@@ -2767,6 +2770,7 @@
     <w:p>
       <w:pPr>
         <w:numPr>
+          <w:ilvl w:val="0"/>
           <w:numId w:val="0"/>
         </w:numPr>
         <w:spacing w:line="480" w:lineRule="auto"/>
@@ -2799,6 +2803,7 @@
     <w:p>
       <w:pPr>
         <w:numPr>
+          <w:ilvl w:val="0"/>
           <w:numId w:val="0"/>
         </w:numPr>
         <w:spacing w:line="480" w:lineRule="auto"/>
@@ -2831,6 +2836,7 @@
     <w:p>
       <w:pPr>
         <w:numPr>
+          <w:ilvl w:val="0"/>
           <w:numId w:val="0"/>
         </w:numPr>
         <w:spacing w:line="480" w:lineRule="auto"/>
@@ -2878,6 +2884,7 @@
     <w:p>
       <w:pPr>
         <w:numPr>
+          <w:ilvl w:val="0"/>
           <w:numId w:val="0"/>
         </w:numPr>
         <w:spacing w:line="480" w:lineRule="auto"/>
@@ -2908,12 +2915,11 @@
         </w:rPr>
         <w:t>Overall, pages are consistent, user-friendly and designed with the latest design trend guidelines. Several CSS files were used because too much code and having them separate for each page make code easier to read and modify.</w:t>
       </w:r>
-      <w:bookmarkStart w:id="0" w:name="_GoBack"/>
-      <w:bookmarkEnd w:id="0"/>
     </w:p>
     <w:p>
       <w:pPr>
         <w:numPr>
+          <w:ilvl w:val="0"/>
           <w:numId w:val="0"/>
         </w:numPr>
         <w:spacing w:line="480" w:lineRule="auto"/>
@@ -2934,6 +2940,7 @@
     <w:p>
       <w:pPr>
         <w:numPr>
+          <w:ilvl w:val="0"/>
           <w:numId w:val="0"/>
         </w:numPr>
         <w:spacing w:line="480" w:lineRule="auto"/>
@@ -3095,19 +3102,17 @@
           <w:spacing w:val="0"/>
           <w:sz w:val="24"/>
           <w:szCs w:val="24"/>
-          <w:bdr w:val="none" w:color="auto" w:sz="0" w:space="0"/>
-        </w:rPr>
-      </w:pPr>
-      <w:r>
-        <w:rPr>
-          <w:rFonts w:hint="default" w:ascii="Times New Roman" w:hAnsi="Times New Roman" w:cs="Times New Roman"/>
-          <w:i w:val="0"/>
-          <w:caps w:val="0"/>
-          <w:color w:val="000000"/>
-          <w:spacing w:val="0"/>
-          <w:sz w:val="24"/>
-          <w:szCs w:val="24"/>
-          <w:bdr w:val="none" w:color="auto" w:sz="0" w:space="0"/>
+        </w:rPr>
+      </w:pPr>
+      <w:r>
+        <w:rPr>
+          <w:rFonts w:hint="default" w:ascii="Times New Roman" w:hAnsi="Times New Roman" w:cs="Times New Roman"/>
+          <w:i w:val="0"/>
+          <w:caps w:val="0"/>
+          <w:color w:val="000000"/>
+          <w:spacing w:val="0"/>
+          <w:sz w:val="24"/>
+          <w:szCs w:val="24"/>
         </w:rPr>
         <w:t>Arrington, L. (2016). Website Design &amp; Marketing for Your Target Audience. </w:t>
       </w:r>
@@ -3120,7 +3125,6 @@
           <w:spacing w:val="0"/>
           <w:sz w:val="24"/>
           <w:szCs w:val="24"/>
-          <w:bdr w:val="none" w:color="auto" w:sz="0" w:space="0"/>
         </w:rPr>
         <w:t>TheeDigital</w:t>
       </w:r>
@@ -3133,7 +3137,6 @@
           <w:spacing w:val="0"/>
           <w:sz w:val="24"/>
           <w:szCs w:val="24"/>
-          <w:bdr w:val="none" w:color="auto" w:sz="0" w:space="0"/>
         </w:rPr>
         <w:t>. Available from https://www.theedigital.com/blog/website-design-marketing-target-audience [Accessed 8 December 2020].</w:t>
       </w:r>
@@ -3169,7 +3172,6 @@
           <w:spacing w:val="0"/>
           <w:sz w:val="24"/>
           <w:szCs w:val="24"/>
-          <w:bdr w:val="none" w:color="auto" w:sz="0" w:space="0"/>
         </w:rPr>
         <w:t>Baygulov, E. (2020). Shop [image]. </w:t>
       </w:r>
@@ -3182,7 +3184,6 @@
           <w:spacing w:val="0"/>
           <w:sz w:val="24"/>
           <w:szCs w:val="24"/>
-          <w:bdr w:val="none" w:color="auto" w:sz="0" w:space="0"/>
         </w:rPr>
         <w:t>Dribbble</w:t>
       </w:r>
@@ -3195,7 +3196,6 @@
           <w:spacing w:val="0"/>
           <w:sz w:val="24"/>
           <w:szCs w:val="24"/>
-          <w:bdr w:val="none" w:color="auto" w:sz="0" w:space="0"/>
         </w:rPr>
         <w:t>. Available from https://dribbble.com/shots/5078611-Shop/attachments/5078611-Shop?mode=media [Accessed 8 December 2020].</w:t>
       </w:r>
@@ -3220,19 +3220,17 @@
           <w:spacing w:val="0"/>
           <w:sz w:val="24"/>
           <w:szCs w:val="24"/>
-          <w:bdr w:val="none" w:color="auto" w:sz="0" w:space="0"/>
-        </w:rPr>
-      </w:pPr>
-      <w:r>
-        <w:rPr>
-          <w:rFonts w:hint="default" w:ascii="Times New Roman" w:hAnsi="Times New Roman" w:cs="Times New Roman"/>
-          <w:i w:val="0"/>
-          <w:caps w:val="0"/>
-          <w:color w:val="000000"/>
-          <w:spacing w:val="0"/>
-          <w:sz w:val="24"/>
-          <w:szCs w:val="24"/>
-          <w:bdr w:val="none" w:color="auto" w:sz="0" w:space="0"/>
+        </w:rPr>
+      </w:pPr>
+      <w:r>
+        <w:rPr>
+          <w:rFonts w:hint="default" w:ascii="Times New Roman" w:hAnsi="Times New Roman" w:cs="Times New Roman"/>
+          <w:i w:val="0"/>
+          <w:caps w:val="0"/>
+          <w:color w:val="000000"/>
+          <w:spacing w:val="0"/>
+          <w:sz w:val="24"/>
+          <w:szCs w:val="24"/>
         </w:rPr>
         <w:t>Bonté, N. (2020). Kendrick Lamar - Web Design [image]. </w:t>
       </w:r>
@@ -3245,7 +3243,6 @@
           <w:spacing w:val="0"/>
           <w:sz w:val="24"/>
           <w:szCs w:val="24"/>
-          <w:bdr w:val="none" w:color="auto" w:sz="0" w:space="0"/>
         </w:rPr>
         <w:t>Dribbble</w:t>
       </w:r>
@@ -3258,7 +3255,6 @@
           <w:spacing w:val="0"/>
           <w:sz w:val="24"/>
           <w:szCs w:val="24"/>
-          <w:bdr w:val="none" w:color="auto" w:sz="0" w:space="0"/>
         </w:rPr>
         <w:t>. Available from https://cdn.dribbble.com/users/463386/screenshots/4289922/kendrick-mobil2.jpg?compress=1&amp;resize=800x600 [Accessed 8 December 2020].</w:t>
       </w:r>
@@ -3283,19 +3279,17 @@
           <w:spacing w:val="0"/>
           <w:sz w:val="24"/>
           <w:szCs w:val="24"/>
-          <w:bdr w:val="none" w:color="auto" w:sz="0" w:space="0"/>
-        </w:rPr>
-      </w:pPr>
-      <w:r>
-        <w:rPr>
-          <w:rFonts w:hint="default" w:ascii="Times New Roman" w:hAnsi="Times New Roman" w:cs="Times New Roman"/>
-          <w:i w:val="0"/>
-          <w:caps w:val="0"/>
-          <w:color w:val="000000"/>
-          <w:spacing w:val="0"/>
-          <w:sz w:val="24"/>
-          <w:szCs w:val="24"/>
-          <w:bdr w:val="none" w:color="auto" w:sz="0" w:space="0"/>
+        </w:rPr>
+      </w:pPr>
+      <w:r>
+        <w:rPr>
+          <w:rFonts w:hint="default" w:ascii="Times New Roman" w:hAnsi="Times New Roman" w:cs="Times New Roman"/>
+          <w:i w:val="0"/>
+          <w:caps w:val="0"/>
+          <w:color w:val="000000"/>
+          <w:spacing w:val="0"/>
+          <w:sz w:val="24"/>
+          <w:szCs w:val="24"/>
         </w:rPr>
         <w:t>Crello Team. (2019). Graphic Design Trends for 2020. </w:t>
       </w:r>
@@ -3308,7 +3302,6 @@
           <w:spacing w:val="0"/>
           <w:sz w:val="24"/>
           <w:szCs w:val="24"/>
-          <w:bdr w:val="none" w:color="auto" w:sz="0" w:space="0"/>
         </w:rPr>
         <w:t>Crello Blog</w:t>
       </w:r>
@@ -3321,7 +3314,6 @@
           <w:spacing w:val="0"/>
           <w:sz w:val="24"/>
           <w:szCs w:val="24"/>
-          <w:bdr w:val="none" w:color="auto" w:sz="0" w:space="0"/>
         </w:rPr>
         <w:t>. Available from https://crello.com/blog/graphic-design-trends-2020/#Serious-beauty [Accessed 8 December 2020].</w:t>
       </w:r>
@@ -3346,19 +3338,17 @@
           <w:spacing w:val="0"/>
           <w:sz w:val="24"/>
           <w:szCs w:val="24"/>
-          <w:bdr w:val="none" w:color="auto" w:sz="0" w:space="0"/>
-        </w:rPr>
-      </w:pPr>
-      <w:r>
-        <w:rPr>
-          <w:rFonts w:hint="default" w:ascii="Times New Roman" w:hAnsi="Times New Roman" w:cs="Times New Roman"/>
-          <w:i w:val="0"/>
-          <w:caps w:val="0"/>
-          <w:color w:val="000000"/>
-          <w:spacing w:val="0"/>
-          <w:sz w:val="24"/>
-          <w:szCs w:val="24"/>
-          <w:bdr w:val="none" w:color="auto" w:sz="0" w:space="0"/>
+        </w:rPr>
+      </w:pPr>
+      <w:r>
+        <w:rPr>
+          <w:rFonts w:hint="default" w:ascii="Times New Roman" w:hAnsi="Times New Roman" w:cs="Times New Roman"/>
+          <w:i w:val="0"/>
+          <w:caps w:val="0"/>
+          <w:color w:val="000000"/>
+          <w:spacing w:val="0"/>
+          <w:sz w:val="24"/>
+          <w:szCs w:val="24"/>
         </w:rPr>
         <w:t>Crello Team. (2020). Monochrome vs Multicolor [image]. </w:t>
       </w:r>
@@ -3371,7 +3361,6 @@
           <w:spacing w:val="0"/>
           <w:sz w:val="24"/>
           <w:szCs w:val="24"/>
-          <w:bdr w:val="none" w:color="auto" w:sz="0" w:space="0"/>
         </w:rPr>
         <w:t>Crello</w:t>
       </w:r>
@@ -3384,7 +3373,6 @@
           <w:spacing w:val="0"/>
           <w:sz w:val="24"/>
           <w:szCs w:val="24"/>
-          <w:bdr w:val="none" w:color="auto" w:sz="0" w:space="0"/>
         </w:rPr>
         <w:t>. Available from https://crello-wordpress.s3.eu-west-1.amazonaws.com/blog/wp-content/uploads/2019/12/Monochrome-vs-multicolor.jpg [Accessed 8 December 2020].</w:t>
       </w:r>
@@ -3409,19 +3397,17 @@
           <w:spacing w:val="0"/>
           <w:sz w:val="24"/>
           <w:szCs w:val="24"/>
-          <w:bdr w:val="none" w:color="auto" w:sz="0" w:space="0"/>
-        </w:rPr>
-      </w:pPr>
-      <w:r>
-        <w:rPr>
-          <w:rFonts w:hint="default" w:ascii="Times New Roman" w:hAnsi="Times New Roman" w:cs="Times New Roman"/>
-          <w:i w:val="0"/>
-          <w:caps w:val="0"/>
-          <w:color w:val="000000"/>
-          <w:spacing w:val="0"/>
-          <w:sz w:val="24"/>
-          <w:szCs w:val="24"/>
-          <w:bdr w:val="none" w:color="auto" w:sz="0" w:space="0"/>
+        </w:rPr>
+      </w:pPr>
+      <w:r>
+        <w:rPr>
+          <w:rFonts w:hint="default" w:ascii="Times New Roman" w:hAnsi="Times New Roman" w:cs="Times New Roman"/>
+          <w:i w:val="0"/>
+          <w:caps w:val="0"/>
+          <w:color w:val="000000"/>
+          <w:spacing w:val="0"/>
+          <w:sz w:val="24"/>
+          <w:szCs w:val="24"/>
         </w:rPr>
         <w:t>Flores, H. (2018). Type // Collage // 3 [image]. </w:t>
       </w:r>
@@ -3434,7 +3420,6 @@
           <w:spacing w:val="0"/>
           <w:sz w:val="24"/>
           <w:szCs w:val="24"/>
-          <w:bdr w:val="none" w:color="auto" w:sz="0" w:space="0"/>
         </w:rPr>
         <w:t>Behance</w:t>
       </w:r>
@@ -3447,7 +3432,6 @@
           <w:spacing w:val="0"/>
           <w:sz w:val="24"/>
           <w:szCs w:val="24"/>
-          <w:bdr w:val="none" w:color="auto" w:sz="0" w:space="0"/>
         </w:rPr>
         <w:t>. Available from https://www.behance.net/gallery/73077059/Type-Collage-3 [Accessed 8 December 2020].</w:t>
       </w:r>
@@ -3483,7 +3467,6 @@
           <w:spacing w:val="0"/>
           <w:sz w:val="24"/>
           <w:szCs w:val="24"/>
-          <w:bdr w:val="none" w:color="auto" w:sz="0" w:space="0"/>
         </w:rPr>
         <w:t>Fomby, D. (2019). Best ways to design a website for the target audience. </w:t>
       </w:r>
@@ -3496,7 +3479,6 @@
           <w:spacing w:val="0"/>
           <w:sz w:val="24"/>
           <w:szCs w:val="24"/>
-          <w:bdr w:val="none" w:color="auto" w:sz="0" w:space="0"/>
         </w:rPr>
         <w:t>Design Nominees</w:t>
       </w:r>
@@ -3509,7 +3491,6 @@
           <w:spacing w:val="0"/>
           <w:sz w:val="24"/>
           <w:szCs w:val="24"/>
-          <w:bdr w:val="none" w:color="auto" w:sz="0" w:space="0"/>
         </w:rPr>
         <w:t>. Available from https://www.designnominees.com/blog/best-ways-to-design-a-website-for-the-target-audience [Accessed 8 December 2020].</w:t>
       </w:r>
@@ -3545,7 +3526,6 @@
           <w:spacing w:val="0"/>
           <w:sz w:val="24"/>
           <w:szCs w:val="24"/>
-          <w:bdr w:val="none" w:color="auto" w:sz="0" w:space="0"/>
         </w:rPr>
         <w:t>Freebie. (2020). PlayStation Console App UI [image]. </w:t>
       </w:r>
@@ -3558,7 +3538,6 @@
           <w:spacing w:val="0"/>
           <w:sz w:val="24"/>
           <w:szCs w:val="24"/>
-          <w:bdr w:val="none" w:color="auto" w:sz="0" w:space="0"/>
         </w:rPr>
         <w:t>Freebiesui</w:t>
       </w:r>
@@ -3571,7 +3550,6 @@
           <w:spacing w:val="0"/>
           <w:sz w:val="24"/>
           <w:szCs w:val="24"/>
-          <w:bdr w:val="none" w:color="auto" w:sz="0" w:space="0"/>
         </w:rPr>
         <w:t>. Available from https://freebiesui.com/wp-content/uploads/2020/06/Playstation-5-DualSense-Neumorphic-mobile-app.jpg [Accessed 8 December 2020].</w:t>
       </w:r>
@@ -3607,7 +3585,6 @@
           <w:spacing w:val="0"/>
           <w:sz w:val="24"/>
           <w:szCs w:val="24"/>
-          <w:bdr w:val="none" w:color="auto" w:sz="0" w:space="0"/>
         </w:rPr>
         <w:t>HaruTheme. (no date). Circle - Multi-purpose Video, Film PSD Template [image]. </w:t>
       </w:r>
@@ -3620,7 +3597,6 @@
           <w:spacing w:val="0"/>
           <w:sz w:val="24"/>
           <w:szCs w:val="24"/>
-          <w:bdr w:val="none" w:color="auto" w:sz="0" w:space="0"/>
         </w:rPr>
         <w:t>Theme Forest</w:t>
       </w:r>
@@ -3633,7 +3609,6 @@
           <w:spacing w:val="0"/>
           <w:sz w:val="24"/>
           <w:szCs w:val="24"/>
-          <w:bdr w:val="none" w:color="auto" w:sz="0" w:space="0"/>
         </w:rPr>
         <w:t>. Available from https://themeforest.net/item/circle-multipurpose-video-film-psd-template/20683962?irgwc=1&amp;clickid=1Pe0EiTTcxyORkgwUx0Mo3ERUkE1lIVtgzBl1Y0&amp;iradid=275988&amp;irpid=333007&amp;iradtype=ONLINE_TRACKING_LINK&amp;irmptype=mediapartner&amp;mp_value1=&amp;utm_campaign=af_impact_radius_333007&amp;utm_medium=affiliate&amp;utm_source=impact_radius [Accessed 8 December 2020].</w:t>
       </w:r>
@@ -3658,19 +3633,17 @@
           <w:spacing w:val="0"/>
           <w:sz w:val="24"/>
           <w:szCs w:val="24"/>
-          <w:bdr w:val="none" w:color="auto" w:sz="0" w:space="0"/>
-        </w:rPr>
-      </w:pPr>
-      <w:r>
-        <w:rPr>
-          <w:rFonts w:hint="default" w:ascii="Times New Roman" w:hAnsi="Times New Roman" w:cs="Times New Roman"/>
-          <w:i w:val="0"/>
-          <w:caps w:val="0"/>
-          <w:color w:val="000000"/>
-          <w:spacing w:val="0"/>
-          <w:sz w:val="24"/>
-          <w:szCs w:val="24"/>
-          <w:bdr w:val="none" w:color="auto" w:sz="0" w:space="0"/>
+        </w:rPr>
+      </w:pPr>
+      <w:r>
+        <w:rPr>
+          <w:rFonts w:hint="default" w:ascii="Times New Roman" w:hAnsi="Times New Roman" w:cs="Times New Roman"/>
+          <w:i w:val="0"/>
+          <w:caps w:val="0"/>
+          <w:color w:val="000000"/>
+          <w:spacing w:val="0"/>
+          <w:sz w:val="24"/>
+          <w:szCs w:val="24"/>
         </w:rPr>
         <w:t>Interface Market. (no date). York AR Shopping App UI Kit | Design Augmented Reality App Faster [image]. </w:t>
       </w:r>
@@ -3683,7 +3656,6 @@
           <w:spacing w:val="0"/>
           <w:sz w:val="24"/>
           <w:szCs w:val="24"/>
-          <w:bdr w:val="none" w:color="auto" w:sz="0" w:space="0"/>
         </w:rPr>
         <w:t>Interface Market</w:t>
       </w:r>
@@ -3696,7 +3668,6 @@
           <w:spacing w:val="0"/>
           <w:sz w:val="24"/>
           <w:szCs w:val="24"/>
-          <w:bdr w:val="none" w:color="auto" w:sz="0" w:space="0"/>
         </w:rPr>
         <w:t>. Available from https://interfacemarket.com/ui-kits/york-ar-shopping-app-ui-kit [Accessed 8 December 2020].</w:t>
       </w:r>
@@ -3721,19 +3692,17 @@
           <w:spacing w:val="0"/>
           <w:sz w:val="24"/>
           <w:szCs w:val="24"/>
-          <w:bdr w:val="none" w:color="auto" w:sz="0" w:space="0"/>
-        </w:rPr>
-      </w:pPr>
-      <w:r>
-        <w:rPr>
-          <w:rFonts w:hint="default" w:ascii="Times New Roman" w:hAnsi="Times New Roman" w:cs="Times New Roman"/>
-          <w:i w:val="0"/>
-          <w:caps w:val="0"/>
-          <w:color w:val="000000"/>
-          <w:spacing w:val="0"/>
-          <w:sz w:val="24"/>
-          <w:szCs w:val="24"/>
-          <w:bdr w:val="none" w:color="auto" w:sz="0" w:space="0"/>
+        </w:rPr>
+      </w:pPr>
+      <w:r>
+        <w:rPr>
+          <w:rFonts w:hint="default" w:ascii="Times New Roman" w:hAnsi="Times New Roman" w:cs="Times New Roman"/>
+          <w:i w:val="0"/>
+          <w:caps w:val="0"/>
+          <w:color w:val="000000"/>
+          <w:spacing w:val="0"/>
+          <w:sz w:val="24"/>
+          <w:szCs w:val="24"/>
         </w:rPr>
         <w:t>Legierski, F. (2020). Simple Music Player [image]. </w:t>
       </w:r>
@@ -3746,7 +3715,6 @@
           <w:spacing w:val="0"/>
           <w:sz w:val="24"/>
           <w:szCs w:val="24"/>
-          <w:bdr w:val="none" w:color="auto" w:sz="0" w:space="0"/>
         </w:rPr>
         <w:t>Dribbble</w:t>
       </w:r>
@@ -3759,7 +3727,6 @@
           <w:spacing w:val="0"/>
           <w:sz w:val="24"/>
           <w:szCs w:val="24"/>
-          <w:bdr w:val="none" w:color="auto" w:sz="0" w:space="0"/>
         </w:rPr>
         <w:t>. Available from https://cdn.dribbble.com/users/1615730/screenshots/9338617/media/51112759db8509332c3bac5e490bb1a3.png [Accessed 8 December 2020].</w:t>
       </w:r>
@@ -3795,7 +3762,6 @@
           <w:spacing w:val="0"/>
           <w:sz w:val="24"/>
           <w:szCs w:val="24"/>
-          <w:bdr w:val="none" w:color="auto" w:sz="0" w:space="0"/>
         </w:rPr>
         <w:t>Long Story Short Design. (no date). Vim &amp; Vigour [image]. </w:t>
       </w:r>
@@ -3808,7 +3774,6 @@
           <w:spacing w:val="0"/>
           <w:sz w:val="24"/>
           <w:szCs w:val="24"/>
-          <w:bdr w:val="none" w:color="auto" w:sz="0" w:space="0"/>
         </w:rPr>
         <w:t>Long Story Short Design</w:t>
       </w:r>
@@ -3821,7 +3786,6 @@
           <w:spacing w:val="0"/>
           <w:sz w:val="24"/>
           <w:szCs w:val="24"/>
-          <w:bdr w:val="none" w:color="auto" w:sz="0" w:space="0"/>
         </w:rPr>
         <w:t>. Available from https://longstoryshortdesign.co.uk/projects/vim-and-vigour [Accessed 8 December 2020].</w:t>
       </w:r>
@@ -3857,7 +3821,6 @@
           <w:spacing w:val="0"/>
           <w:sz w:val="24"/>
           <w:szCs w:val="24"/>
-          <w:bdr w:val="none" w:color="auto" w:sz="0" w:space="0"/>
         </w:rPr>
         <w:t>Maggio. (2019). Packaging per E-commerce: Il Curioso Caso Delle Unboxing Experience [image]. </w:t>
       </w:r>
@@ -3870,7 +3833,6 @@
           <w:spacing w:val="0"/>
           <w:sz w:val="24"/>
           <w:szCs w:val="24"/>
-          <w:bdr w:val="none" w:color="auto" w:sz="0" w:space="0"/>
         </w:rPr>
         <w:t>Packly Blog</w:t>
       </w:r>
@@ -3883,7 +3845,6 @@
           <w:spacing w:val="0"/>
           <w:sz w:val="24"/>
           <w:szCs w:val="24"/>
-          <w:bdr w:val="none" w:color="auto" w:sz="0" w:space="0"/>
         </w:rPr>
         <w:t>. Available from https://blog.pack.ly/it/unboxing-experience-packaging-per-e-commerce/ [Accessed 8 December 2020].</w:t>
       </w:r>
@@ -3919,7 +3880,6 @@
           <w:spacing w:val="0"/>
           <w:sz w:val="24"/>
           <w:szCs w:val="24"/>
-          <w:bdr w:val="none" w:color="auto" w:sz="0" w:space="0"/>
         </w:rPr>
         <w:t>OnRepeat Studio. (no date). Neon [image]. </w:t>
       </w:r>
@@ -3932,7 +3892,6 @@
           <w:spacing w:val="0"/>
           <w:sz w:val="24"/>
           <w:szCs w:val="24"/>
-          <w:bdr w:val="none" w:color="auto" w:sz="0" w:space="0"/>
         </w:rPr>
         <w:t>Behance</w:t>
       </w:r>
@@ -3945,7 +3904,6 @@
           <w:spacing w:val="0"/>
           <w:sz w:val="24"/>
           <w:szCs w:val="24"/>
-          <w:bdr w:val="none" w:color="auto" w:sz="0" w:space="0"/>
         </w:rPr>
         <w:t>. Available from https://www.behance.net/onrepeat [Accessed 8 December 2020].</w:t>
       </w:r>
@@ -3970,19 +3928,17 @@
           <w:spacing w:val="0"/>
           <w:sz w:val="24"/>
           <w:szCs w:val="24"/>
-          <w:bdr w:val="none" w:color="auto" w:sz="0" w:space="0"/>
-        </w:rPr>
-      </w:pPr>
-      <w:r>
-        <w:rPr>
-          <w:rFonts w:hint="default" w:ascii="Times New Roman" w:hAnsi="Times New Roman" w:cs="Times New Roman"/>
-          <w:i w:val="0"/>
-          <w:caps w:val="0"/>
-          <w:color w:val="000000"/>
-          <w:spacing w:val="0"/>
-          <w:sz w:val="24"/>
-          <w:szCs w:val="24"/>
-          <w:bdr w:val="none" w:color="auto" w:sz="0" w:space="0"/>
+        </w:rPr>
+      </w:pPr>
+      <w:r>
+        <w:rPr>
+          <w:rFonts w:hint="default" w:ascii="Times New Roman" w:hAnsi="Times New Roman" w:cs="Times New Roman"/>
+          <w:i w:val="0"/>
+          <w:caps w:val="0"/>
+          <w:color w:val="000000"/>
+          <w:spacing w:val="0"/>
+          <w:sz w:val="24"/>
+          <w:szCs w:val="24"/>
         </w:rPr>
         <w:t>Rimkevich, V. (no date). Sculpture gallery concept [image]. </w:t>
       </w:r>
@@ -3995,7 +3951,6 @@
           <w:spacing w:val="0"/>
           <w:sz w:val="24"/>
           <w:szCs w:val="24"/>
-          <w:bdr w:val="none" w:color="auto" w:sz="0" w:space="0"/>
         </w:rPr>
         <w:t>Dribbble</w:t>
       </w:r>
@@ -4008,7 +3963,6 @@
           <w:spacing w:val="0"/>
           <w:sz w:val="24"/>
           <w:szCs w:val="24"/>
-          <w:bdr w:val="none" w:color="auto" w:sz="0" w:space="0"/>
         </w:rPr>
         <w:t>. Available from https://dribbble.com/shots/2986387-Sculpture-gallery-concept [Accessed 8 December 2020].</w:t>
       </w:r>
@@ -4044,7 +3998,6 @@
           <w:spacing w:val="0"/>
           <w:sz w:val="24"/>
           <w:szCs w:val="24"/>
-          <w:bdr w:val="none" w:color="auto" w:sz="0" w:space="0"/>
         </w:rPr>
         <w:t>Wong, J. (2019). Poble Business Card [image]. </w:t>
       </w:r>
@@ -4057,7 +4010,6 @@
           <w:spacing w:val="0"/>
           <w:sz w:val="24"/>
           <w:szCs w:val="24"/>
-          <w:bdr w:val="none" w:color="auto" w:sz="0" w:space="0"/>
         </w:rPr>
         <w:t>Business Card Design Inspiration</w:t>
       </w:r>
@@ -4070,7 +4022,6 @@
           <w:spacing w:val="0"/>
           <w:sz w:val="24"/>
           <w:szCs w:val="24"/>
-          <w:bdr w:val="none" w:color="auto" w:sz="0" w:space="0"/>
         </w:rPr>
         <w:t>. Available from https://www.carddsgn.com/business-card-gallery/poble-business-card [Accessed 8 December 2020].</w:t>
       </w:r>
@@ -4126,7 +4077,6 @@
           <w:spacing w:val="0"/>
           <w:sz w:val="24"/>
           <w:szCs w:val="24"/>
-          <w:bdr w:val="none" w:color="auto" w:sz="0" w:space="0"/>
         </w:rPr>
       </w:pPr>
     </w:p>
@@ -4274,7 +4224,6 @@
           <w:spacing w:val="0"/>
           <w:sz w:val="24"/>
           <w:szCs w:val="24"/>
-          <w:bdr w:val="none" w:color="auto" w:sz="0" w:space="0"/>
         </w:rPr>
       </w:pPr>
     </w:p>
@@ -4416,7 +4365,7 @@
     <w:sdtPr>
       <w:id w:val="902962180"/>
       <w:docPartObj>
-        <w:docPartGallery w:val="AutoText"/>
+        <w:docPartGallery w:val="autotext"/>
       </w:docPartObj>
     </w:sdtPr>
     <w:sdtEndPr>
@@ -4993,6 +4942,7 @@
       <w:jc w:val="left"/>
     </w:pPr>
     <w:rPr>
+      <w:rFonts w:ascii="Times New Roman" w:hAnsi="Times New Roman" w:eastAsia="SimSun" w:cs="Times New Roman"/>
       <w:kern w:val="0"/>
       <w:sz w:val="24"/>
       <w:szCs w:val="24"/>

</xml_diff>